<commit_message>
lesson 8 and 9
</commit_message>
<xml_diff>
--- a/NotesByMe/20180910第七课系统变量.docx
+++ b/NotesByMe/20180910第七课系统变量.docx
@@ -1826,7 +1826,6 @@
     <w:p>
       <w:pPr>
         <w:rPr>
-          <w:rFonts w:hint="eastAsia"/>
           <w:sz w:val="28"/>
         </w:rPr>
       </w:pPr>
@@ -1848,7 +1847,6 @@
     <w:p>
       <w:pPr>
         <w:rPr>
-          <w:rFonts w:hint="eastAsia"/>
           <w:sz w:val="28"/>
         </w:rPr>
       </w:pPr>
@@ -2614,7 +2612,6 @@
     <w:p>
       <w:pPr>
         <w:rPr>
-          <w:rFonts w:hint="eastAsia"/>
           <w:sz w:val="28"/>
         </w:rPr>
       </w:pPr>
@@ -3681,6 +3678,11 @@
       </w:r>
     </w:p>
     <w:p>
+      <w:pPr>
+        <w:rPr>
+          <w:rFonts w:hint="eastAsia"/>
+        </w:rPr>
+      </w:pPr>
       <w:bookmarkStart w:id="89" w:name="3063-1536587295925"/>
       <w:bookmarkEnd w:id="89"/>
       <w:r>
@@ -3695,6 +3697,13 @@
         </w:rPr>
         <w:t>是二级命令提示符</w:t>
       </w:r>
+      <w:r>
+        <w:rPr>
+          <w:rFonts w:hint="eastAsia"/>
+          <w:sz w:val="28"/>
+        </w:rPr>
+        <w:t>，就是某个程序执行过程中与用户交互的提示符。</w:t>
+      </w:r>
     </w:p>
     <w:p>
       <w:bookmarkStart w:id="90" w:name="8095-1536586890054"/>
@@ -3833,8 +3842,16 @@
       </w:r>
     </w:p>
     <w:p>
+      <w:pPr>
+        <w:rPr>
+          <w:rFonts w:hint="eastAsia"/>
+          <w:sz w:val="28"/>
+        </w:rPr>
+      </w:pPr>
       <w:bookmarkStart w:id="93" w:name="3613-1536587350776"/>
       <w:bookmarkEnd w:id="93"/>
+    </w:p>
+    <w:p>
       <w:r>
         <w:rPr>
           <w:sz w:val="28"/>
@@ -3885,8 +3902,16 @@
       </w:r>
     </w:p>
     <w:p>
+      <w:pPr>
+        <w:rPr>
+          <w:rFonts w:hint="eastAsia"/>
+          <w:sz w:val="28"/>
+        </w:rPr>
+      </w:pPr>
       <w:bookmarkStart w:id="94" w:name="9535-1536587432548"/>
       <w:bookmarkEnd w:id="94"/>
+    </w:p>
+    <w:p>
       <w:r>
         <w:rPr>
           <w:sz w:val="28"/>
@@ -3901,6 +3926,7 @@
         <w:rPr>
           <w:sz w:val="28"/>
         </w:rPr>
+        <w:lastRenderedPageBreak/>
         <w:t xml:space="preserve">$?  </w:t>
       </w:r>
       <w:r>
@@ -3953,7 +3979,6 @@
         <w:rPr>
           <w:sz w:val="28"/>
         </w:rPr>
-        <w:lastRenderedPageBreak/>
         <w:t xml:space="preserve">$0  </w:t>
       </w:r>
       <w:r>

</xml_diff>